<commit_message>
fix typos and minor errors in final write-up
</commit_message>
<xml_diff>
--- a/STA631BaseballProject.docx
+++ b/STA631BaseballProject.docx
@@ -916,7 +916,33 @@
           <w:sz w:val="21"/>
           <w:szCs w:val="21"/>
         </w:rPr>
-        <w:t>, and Julia the Weibull distribution fits.</w:t>
+        <w:t xml:space="preserve">, and Julia </w:t>
+      </w:r>
+      <w:r>
+        <w:rPr>
+          <w:rFonts w:ascii="Lucida Bright" w:eastAsia="Times New Roman" w:hAnsi="Lucida Bright" w:cs="Arial"/>
+          <w:sz w:val="21"/>
+          <w:szCs w:val="21"/>
+        </w:rPr>
+        <w:t xml:space="preserve">was used </w:t>
+      </w:r>
+      <w:bookmarkStart w:id="0" w:name="_GoBack"/>
+      <w:bookmarkEnd w:id="0"/>
+      <w:r>
+        <w:rPr>
+          <w:rFonts w:ascii="Lucida Bright" w:eastAsia="Times New Roman" w:hAnsi="Lucida Bright" w:cs="Arial"/>
+          <w:sz w:val="21"/>
+          <w:szCs w:val="21"/>
+        </w:rPr>
+        <w:t xml:space="preserve">for </w:t>
+      </w:r>
+      <w:r>
+        <w:rPr>
+          <w:rFonts w:ascii="Lucida Bright" w:eastAsia="Times New Roman" w:hAnsi="Lucida Bright" w:cs="Arial"/>
+          <w:sz w:val="21"/>
+          <w:szCs w:val="21"/>
+        </w:rPr>
+        <w:t>the Weibull distribution fits.</w:t>
       </w:r>
     </w:p>
     <w:p>
@@ -5712,6 +5738,16 @@
           <w:sz w:val="21"/>
           <w:szCs w:val="21"/>
         </w:rPr>
+        <w:t>.</w:t>
+      </w:r>
+      <w:r>
+        <w:rPr>
+          <w:rFonts w:ascii="Lucida Bright" w:eastAsia="Times New Roman" w:hAnsi="Lucida Bright" w:cs="Arial"/>
+          <w:bCs/>
+          <w:iCs/>
+          <w:sz w:val="21"/>
+          <w:szCs w:val="21"/>
+        </w:rPr>
         <w:t xml:space="preserve"> Therefore, we are safe to assume that our original PE exponent estimate of about 1.87 is as relevant to predicting a modern-day winning percentage as it is a historical one.</w:t>
       </w:r>
     </w:p>
@@ -8788,6 +8824,7 @@
       <w:r>
         <w:rPr>
           <w:rFonts w:ascii="Lucida Bright" w:eastAsia="Times New Roman" w:hAnsi="Lucida Bright" w:cs="Arial"/>
+          <w:noProof/>
           <w:sz w:val="21"/>
           <w:szCs w:val="21"/>
         </w:rPr>
@@ -8981,6 +9018,7 @@
       <w:r>
         <w:rPr>
           <w:rFonts w:ascii="Lucida Bright" w:eastAsia="Times New Roman" w:hAnsi="Lucida Bright" w:cs="Arial"/>
+          <w:noProof/>
           <w:sz w:val="21"/>
           <w:szCs w:val="21"/>
         </w:rPr>
@@ -9110,6 +9148,7 @@
             <w:rPr>
               <w:rFonts w:ascii="Cambria Math" w:eastAsia="Times New Roman" w:hAnsi="Cambria Math" w:cs="Arial"/>
               <w:i/>
+              <w:noProof/>
               <w:sz w:val="21"/>
               <w:szCs w:val="21"/>
             </w:rPr>
@@ -11328,6 +11367,7 @@
         <w:rPr>
           <w:rFonts w:ascii="Lucida Bright" w:eastAsia="Times New Roman" w:hAnsi="Lucida Bright" w:cs="Arial"/>
           <w:b/>
+          <w:noProof/>
           <w:sz w:val="21"/>
           <w:szCs w:val="21"/>
         </w:rPr>
@@ -11398,6 +11438,7 @@
         <w:rPr>
           <w:rFonts w:ascii="Lucida Bright" w:eastAsia="Times New Roman" w:hAnsi="Lucida Bright" w:cs="Arial"/>
           <w:b/>
+          <w:noProof/>
           <w:sz w:val="21"/>
           <w:szCs w:val="21"/>
         </w:rPr>
@@ -13805,8 +13846,6 @@
             </w:r>
           </w:p>
         </w:tc>
-        <w:bookmarkStart w:id="0" w:name="_GoBack"/>
-        <w:bookmarkEnd w:id="0"/>
       </w:tr>
       <w:tr>
         <w:trPr>
@@ -20321,6 +20360,11 @@
         <w:docPartUnique/>
       </w:docPartObj>
     </w:sdtPr>
+    <w:sdtEndPr>
+      <w:rPr>
+        <w:rStyle w:val="PageNumber"/>
+      </w:rPr>
+    </w:sdtEndPr>
     <w:sdtContent>
       <w:p>
         <w:pPr>
@@ -20373,6 +20417,11 @@
         <w:docPartUnique/>
       </w:docPartObj>
     </w:sdtPr>
+    <w:sdtEndPr>
+      <w:rPr>
+        <w:rStyle w:val="PageNumber"/>
+      </w:rPr>
+    </w:sdtEndPr>
     <w:sdtContent>
       <w:p>
         <w:pPr>
@@ -22498,7 +22547,7 @@
 </file>
 
 <file path=customXml/itemProps1.xml><?xml version="1.0" encoding="utf-8"?>
-<ds:datastoreItem xmlns:ds="http://schemas.openxmlformats.org/officeDocument/2006/customXml" ds:itemID="{6C80F344-9896-C54A-ADE0-75DE301EDDC6}">
+<ds:datastoreItem xmlns:ds="http://schemas.openxmlformats.org/officeDocument/2006/customXml" ds:itemID="{3D11F1E4-E1FD-094B-821E-9D8CF9D9651F}">
   <ds:schemaRefs>
     <ds:schemaRef ds:uri="http://schemas.openxmlformats.org/officeDocument/2006/bibliography"/>
   </ds:schemaRefs>

</xml_diff>